<commit_message>
Added summary tables for body parts
</commit_message>
<xml_diff>
--- a/Text Mining/report/Text Mining Project.docx
+++ b/Text Mining/report/Text Mining Project.docx
@@ -425,7 +425,7 @@
           <w:rFonts w:cs="Arial Unicode MS" w:eastAsia="Arial Unicode MS"/>
           <w:rtl w:val="0"/>
         </w:rPr>
-        <w:t>4</w:t>
+        <w:t>5</w:t>
       </w:r>
       <w:r>
         <w:rPr/>
@@ -8260,6 +8260,258 @@
                 <w:rtl w:val="0"/>
               </w:rPr>
               <w:t>4.318883</w:t>
+            </w:r>
+          </w:p>
+        </w:tc>
+      </w:tr>
+      <w:tr>
+        <w:tblPrEx>
+          <w:shd w:val="clear" w:color="auto" w:fill="auto"/>
+        </w:tblPrEx>
+        <w:trPr>
+          <w:trHeight w:val="399" w:hRule="atLeast"/>
+        </w:trPr>
+        <w:tc>
+          <w:tcPr>
+            <w:tcW w:type="dxa" w:w="2123"/>
+            <w:tcBorders>
+              <w:top w:val="single" w:color="808080" w:sz="8" w:space="0" w:shadow="0" w:frame="0"/>
+              <w:left w:val="single" w:color="808080" w:sz="8" w:space="0" w:shadow="0" w:frame="0"/>
+              <w:bottom w:val="single" w:color="808080" w:sz="8" w:space="0" w:shadow="0" w:frame="0"/>
+              <w:right w:val="single" w:color="808080" w:sz="8" w:space="0" w:shadow="0" w:frame="0"/>
+            </w:tcBorders>
+            <w:shd w:val="clear" w:color="auto" w:fill="eeeeee"/>
+            <w:tcMar>
+              <w:top w:type="dxa" w:w="20"/>
+              <w:left w:type="dxa" w:w="20"/>
+              <w:bottom w:type="dxa" w:w="20"/>
+              <w:right w:type="dxa" w:w="20"/>
+            </w:tcMar>
+            <w:vAlign w:val="center"/>
+          </w:tcPr>
+          <w:p>
+            <w:pPr>
+              <w:pStyle w:val="Table Style 2"/>
+              <w:bidi w:val="0"/>
+              <w:spacing w:line="280" w:lineRule="atLeast"/>
+              <w:ind w:left="0" w:right="0" w:firstLine="0"/>
+              <w:jc w:val="center"/>
+              <w:rPr>
+                <w:rtl w:val="0"/>
+              </w:rPr>
+            </w:pPr>
+            <w:r>
+              <w:rPr>
+                <w:rFonts w:ascii="Times" w:hAnsi="Times"/>
+                <w:b w:val="1"/>
+                <w:bCs w:val="1"/>
+                <w:sz w:val="24"/>
+                <w:szCs w:val="24"/>
+                <w:rtl w:val="0"/>
+              </w:rPr>
+              <w:t>:</w:t>
+            </w:r>
+          </w:p>
+        </w:tc>
+        <w:tc>
+          <w:tcPr>
+            <w:tcW w:type="dxa" w:w="1005"/>
+            <w:tcBorders>
+              <w:top w:val="single" w:color="808080" w:sz="8" w:space="0" w:shadow="0" w:frame="0"/>
+              <w:left w:val="single" w:color="808080" w:sz="8" w:space="0" w:shadow="0" w:frame="0"/>
+              <w:bottom w:val="single" w:color="808080" w:sz="8" w:space="0" w:shadow="0" w:frame="0"/>
+              <w:right w:val="single" w:color="808080" w:sz="8" w:space="0" w:shadow="0" w:frame="0"/>
+            </w:tcBorders>
+            <w:shd w:val="clear" w:color="auto" w:fill="eeeeee"/>
+            <w:tcMar>
+              <w:top w:type="dxa" w:w="20"/>
+              <w:left w:type="dxa" w:w="20"/>
+              <w:bottom w:type="dxa" w:w="20"/>
+              <w:right w:type="dxa" w:w="20"/>
+            </w:tcMar>
+            <w:vAlign w:val="center"/>
+          </w:tcPr>
+          <w:p>
+            <w:pPr>
+              <w:pStyle w:val="Table Style 2"/>
+              <w:bidi w:val="0"/>
+              <w:spacing w:line="280" w:lineRule="atLeast"/>
+              <w:ind w:left="0" w:right="0" w:firstLine="0"/>
+              <w:jc w:val="center"/>
+              <w:rPr>
+                <w:rtl w:val="0"/>
+              </w:rPr>
+            </w:pPr>
+            <w:r>
+              <w:rPr>
+                <w:rFonts w:ascii="Times" w:hAnsi="Times"/>
+                <w:sz w:val="24"/>
+                <w:szCs w:val="24"/>
+                <w:rtl w:val="0"/>
+              </w:rPr>
+              <w:t>:</w:t>
+            </w:r>
+          </w:p>
+        </w:tc>
+        <w:tc>
+          <w:tcPr>
+            <w:tcW w:type="dxa" w:w="1564"/>
+            <w:tcBorders>
+              <w:top w:val="single" w:color="808080" w:sz="8" w:space="0" w:shadow="0" w:frame="0"/>
+              <w:left w:val="single" w:color="808080" w:sz="8" w:space="0" w:shadow="0" w:frame="0"/>
+              <w:bottom w:val="single" w:color="808080" w:sz="8" w:space="0" w:shadow="0" w:frame="0"/>
+              <w:right w:val="single" w:color="808080" w:sz="8" w:space="0" w:shadow="0" w:frame="0"/>
+            </w:tcBorders>
+            <w:shd w:val="clear" w:color="auto" w:fill="eeeeee"/>
+            <w:tcMar>
+              <w:top w:type="dxa" w:w="20"/>
+              <w:left w:type="dxa" w:w="20"/>
+              <w:bottom w:type="dxa" w:w="20"/>
+              <w:right w:type="dxa" w:w="20"/>
+            </w:tcMar>
+            <w:vAlign w:val="center"/>
+          </w:tcPr>
+          <w:p>
+            <w:pPr>
+              <w:pStyle w:val="Table Style 2"/>
+              <w:bidi w:val="0"/>
+              <w:spacing w:line="280" w:lineRule="atLeast"/>
+              <w:ind w:left="0" w:right="0" w:firstLine="0"/>
+              <w:jc w:val="center"/>
+              <w:rPr>
+                <w:rtl w:val="0"/>
+              </w:rPr>
+            </w:pPr>
+            <w:r>
+              <w:rPr>
+                <w:rFonts w:ascii="Times" w:hAnsi="Times"/>
+                <w:sz w:val="24"/>
+                <w:szCs w:val="24"/>
+                <w:rtl w:val="0"/>
+              </w:rPr>
+              <w:t>:</w:t>
+            </w:r>
+          </w:p>
+        </w:tc>
+        <w:tc>
+          <w:tcPr>
+            <w:tcW w:type="dxa" w:w="1986"/>
+            <w:tcBorders>
+              <w:top w:val="single" w:color="808080" w:sz="8" w:space="0" w:shadow="0" w:frame="0"/>
+              <w:left w:val="single" w:color="808080" w:sz="8" w:space="0" w:shadow="0" w:frame="0"/>
+              <w:bottom w:val="single" w:color="808080" w:sz="8" w:space="0" w:shadow="0" w:frame="0"/>
+              <w:right w:val="single" w:color="808080" w:sz="8" w:space="0" w:shadow="0" w:frame="0"/>
+            </w:tcBorders>
+            <w:shd w:val="clear" w:color="auto" w:fill="eeeeee"/>
+            <w:tcMar>
+              <w:top w:type="dxa" w:w="20"/>
+              <w:left w:type="dxa" w:w="20"/>
+              <w:bottom w:type="dxa" w:w="20"/>
+              <w:right w:type="dxa" w:w="20"/>
+            </w:tcMar>
+            <w:vAlign w:val="center"/>
+          </w:tcPr>
+          <w:p>
+            <w:pPr>
+              <w:pStyle w:val="Table Style 2"/>
+              <w:bidi w:val="0"/>
+              <w:spacing w:line="280" w:lineRule="atLeast"/>
+              <w:ind w:left="0" w:right="0" w:firstLine="0"/>
+              <w:jc w:val="center"/>
+              <w:rPr>
+                <w:rtl w:val="0"/>
+              </w:rPr>
+            </w:pPr>
+            <w:r>
+              <w:rPr>
+                <w:rFonts w:ascii="Times" w:hAnsi="Times"/>
+                <w:b w:val="1"/>
+                <w:bCs w:val="1"/>
+                <w:sz w:val="24"/>
+                <w:szCs w:val="24"/>
+                <w:rtl w:val="0"/>
+              </w:rPr>
+              <w:t>:</w:t>
+            </w:r>
+          </w:p>
+        </w:tc>
+        <w:tc>
+          <w:tcPr>
+            <w:tcW w:type="dxa" w:w="1142"/>
+            <w:tcBorders>
+              <w:top w:val="single" w:color="808080" w:sz="8" w:space="0" w:shadow="0" w:frame="0"/>
+              <w:left w:val="single" w:color="808080" w:sz="8" w:space="0" w:shadow="0" w:frame="0"/>
+              <w:bottom w:val="single" w:color="808080" w:sz="8" w:space="0" w:shadow="0" w:frame="0"/>
+              <w:right w:val="single" w:color="808080" w:sz="8" w:space="0" w:shadow="0" w:frame="0"/>
+            </w:tcBorders>
+            <w:shd w:val="clear" w:color="auto" w:fill="eeeeee"/>
+            <w:tcMar>
+              <w:top w:type="dxa" w:w="20"/>
+              <w:left w:type="dxa" w:w="20"/>
+              <w:bottom w:type="dxa" w:w="20"/>
+              <w:right w:type="dxa" w:w="20"/>
+            </w:tcMar>
+            <w:vAlign w:val="center"/>
+          </w:tcPr>
+          <w:p>
+            <w:pPr>
+              <w:pStyle w:val="Table Style 2"/>
+              <w:bidi w:val="0"/>
+              <w:spacing w:line="280" w:lineRule="atLeast"/>
+              <w:ind w:left="0" w:right="0" w:firstLine="0"/>
+              <w:jc w:val="center"/>
+              <w:rPr>
+                <w:rtl w:val="0"/>
+              </w:rPr>
+            </w:pPr>
+            <w:r>
+              <w:rPr>
+                <w:rFonts w:ascii="Times" w:hAnsi="Times"/>
+                <w:sz w:val="24"/>
+                <w:szCs w:val="24"/>
+                <w:rtl w:val="0"/>
+              </w:rPr>
+              <w:t>:</w:t>
+            </w:r>
+          </w:p>
+        </w:tc>
+        <w:tc>
+          <w:tcPr>
+            <w:tcW w:type="dxa" w:w="1564"/>
+            <w:tcBorders>
+              <w:top w:val="single" w:color="808080" w:sz="8" w:space="0" w:shadow="0" w:frame="0"/>
+              <w:left w:val="single" w:color="808080" w:sz="8" w:space="0" w:shadow="0" w:frame="0"/>
+              <w:bottom w:val="single" w:color="808080" w:sz="8" w:space="0" w:shadow="0" w:frame="0"/>
+              <w:right w:val="single" w:color="808080" w:sz="8" w:space="0" w:shadow="0" w:frame="0"/>
+            </w:tcBorders>
+            <w:shd w:val="clear" w:color="auto" w:fill="eeeeee"/>
+            <w:tcMar>
+              <w:top w:type="dxa" w:w="20"/>
+              <w:left w:type="dxa" w:w="20"/>
+              <w:bottom w:type="dxa" w:w="20"/>
+              <w:right w:type="dxa" w:w="20"/>
+            </w:tcMar>
+            <w:vAlign w:val="center"/>
+          </w:tcPr>
+          <w:p>
+            <w:pPr>
+              <w:pStyle w:val="Table Style 2"/>
+              <w:bidi w:val="0"/>
+              <w:spacing w:line="280" w:lineRule="atLeast"/>
+              <w:ind w:left="0" w:right="0" w:firstLine="0"/>
+              <w:jc w:val="center"/>
+              <w:rPr>
+                <w:rtl w:val="0"/>
+              </w:rPr>
+            </w:pPr>
+            <w:r>
+              <w:rPr>
+                <w:rFonts w:ascii="Times" w:hAnsi="Times"/>
+                <w:sz w:val="24"/>
+                <w:szCs w:val="24"/>
+                <w:rtl w:val="0"/>
+              </w:rPr>
+              <w:t>:</w:t>
             </w:r>
           </w:p>
         </w:tc>
@@ -9831,6 +10083,258 @@
           </w:p>
         </w:tc>
       </w:tr>
+      <w:tr>
+        <w:tblPrEx>
+          <w:shd w:val="clear" w:color="auto" w:fill="auto"/>
+        </w:tblPrEx>
+        <w:trPr>
+          <w:trHeight w:val="399" w:hRule="atLeast"/>
+        </w:trPr>
+        <w:tc>
+          <w:tcPr>
+            <w:tcW w:type="dxa" w:w="2123"/>
+            <w:tcBorders>
+              <w:top w:val="single" w:color="808080" w:sz="8" w:space="0" w:shadow="0" w:frame="0"/>
+              <w:left w:val="single" w:color="808080" w:sz="8" w:space="0" w:shadow="0" w:frame="0"/>
+              <w:bottom w:val="single" w:color="808080" w:sz="8" w:space="0" w:shadow="0" w:frame="0"/>
+              <w:right w:val="single" w:color="808080" w:sz="8" w:space="0" w:shadow="0" w:frame="0"/>
+            </w:tcBorders>
+            <w:shd w:val="clear" w:color="auto" w:fill="eeeeee"/>
+            <w:tcMar>
+              <w:top w:type="dxa" w:w="20"/>
+              <w:left w:type="dxa" w:w="20"/>
+              <w:bottom w:type="dxa" w:w="20"/>
+              <w:right w:type="dxa" w:w="20"/>
+            </w:tcMar>
+            <w:vAlign w:val="center"/>
+          </w:tcPr>
+          <w:p>
+            <w:pPr>
+              <w:pStyle w:val="Table Style 2"/>
+              <w:bidi w:val="0"/>
+              <w:spacing w:line="280" w:lineRule="atLeast"/>
+              <w:ind w:left="0" w:right="0" w:firstLine="0"/>
+              <w:jc w:val="center"/>
+              <w:rPr>
+                <w:rtl w:val="0"/>
+              </w:rPr>
+            </w:pPr>
+            <w:r>
+              <w:rPr>
+                <w:rFonts w:ascii="Times" w:hAnsi="Times"/>
+                <w:b w:val="1"/>
+                <w:bCs w:val="1"/>
+                <w:sz w:val="24"/>
+                <w:szCs w:val="24"/>
+                <w:rtl w:val="0"/>
+              </w:rPr>
+              <w:t>:</w:t>
+            </w:r>
+          </w:p>
+        </w:tc>
+        <w:tc>
+          <w:tcPr>
+            <w:tcW w:type="dxa" w:w="1005"/>
+            <w:tcBorders>
+              <w:top w:val="single" w:color="808080" w:sz="8" w:space="0" w:shadow="0" w:frame="0"/>
+              <w:left w:val="single" w:color="808080" w:sz="8" w:space="0" w:shadow="0" w:frame="0"/>
+              <w:bottom w:val="single" w:color="808080" w:sz="8" w:space="0" w:shadow="0" w:frame="0"/>
+              <w:right w:val="single" w:color="808080" w:sz="8" w:space="0" w:shadow="0" w:frame="0"/>
+            </w:tcBorders>
+            <w:shd w:val="clear" w:color="auto" w:fill="eeeeee"/>
+            <w:tcMar>
+              <w:top w:type="dxa" w:w="20"/>
+              <w:left w:type="dxa" w:w="20"/>
+              <w:bottom w:type="dxa" w:w="20"/>
+              <w:right w:type="dxa" w:w="20"/>
+            </w:tcMar>
+            <w:vAlign w:val="center"/>
+          </w:tcPr>
+          <w:p>
+            <w:pPr>
+              <w:pStyle w:val="Table Style 2"/>
+              <w:bidi w:val="0"/>
+              <w:spacing w:line="280" w:lineRule="atLeast"/>
+              <w:ind w:left="0" w:right="0" w:firstLine="0"/>
+              <w:jc w:val="center"/>
+              <w:rPr>
+                <w:rtl w:val="0"/>
+              </w:rPr>
+            </w:pPr>
+            <w:r>
+              <w:rPr>
+                <w:rFonts w:ascii="Times" w:hAnsi="Times"/>
+                <w:sz w:val="24"/>
+                <w:szCs w:val="24"/>
+                <w:rtl w:val="0"/>
+              </w:rPr>
+              <w:t>:</w:t>
+            </w:r>
+          </w:p>
+        </w:tc>
+        <w:tc>
+          <w:tcPr>
+            <w:tcW w:type="dxa" w:w="1564"/>
+            <w:tcBorders>
+              <w:top w:val="single" w:color="808080" w:sz="8" w:space="0" w:shadow="0" w:frame="0"/>
+              <w:left w:val="single" w:color="808080" w:sz="8" w:space="0" w:shadow="0" w:frame="0"/>
+              <w:bottom w:val="single" w:color="808080" w:sz="8" w:space="0" w:shadow="0" w:frame="0"/>
+              <w:right w:val="single" w:color="808080" w:sz="8" w:space="0" w:shadow="0" w:frame="0"/>
+            </w:tcBorders>
+            <w:shd w:val="clear" w:color="auto" w:fill="eeeeee"/>
+            <w:tcMar>
+              <w:top w:type="dxa" w:w="20"/>
+              <w:left w:type="dxa" w:w="20"/>
+              <w:bottom w:type="dxa" w:w="20"/>
+              <w:right w:type="dxa" w:w="20"/>
+            </w:tcMar>
+            <w:vAlign w:val="center"/>
+          </w:tcPr>
+          <w:p>
+            <w:pPr>
+              <w:pStyle w:val="Table Style 2"/>
+              <w:bidi w:val="0"/>
+              <w:spacing w:line="280" w:lineRule="atLeast"/>
+              <w:ind w:left="0" w:right="0" w:firstLine="0"/>
+              <w:jc w:val="center"/>
+              <w:rPr>
+                <w:rtl w:val="0"/>
+              </w:rPr>
+            </w:pPr>
+            <w:r>
+              <w:rPr>
+                <w:rFonts w:ascii="Times" w:hAnsi="Times"/>
+                <w:sz w:val="24"/>
+                <w:szCs w:val="24"/>
+                <w:rtl w:val="0"/>
+              </w:rPr>
+              <w:t>:</w:t>
+            </w:r>
+          </w:p>
+        </w:tc>
+        <w:tc>
+          <w:tcPr>
+            <w:tcW w:type="dxa" w:w="1986"/>
+            <w:tcBorders>
+              <w:top w:val="single" w:color="808080" w:sz="8" w:space="0" w:shadow="0" w:frame="0"/>
+              <w:left w:val="single" w:color="808080" w:sz="8" w:space="0" w:shadow="0" w:frame="0"/>
+              <w:bottom w:val="single" w:color="808080" w:sz="8" w:space="0" w:shadow="0" w:frame="0"/>
+              <w:right w:val="single" w:color="808080" w:sz="8" w:space="0" w:shadow="0" w:frame="0"/>
+            </w:tcBorders>
+            <w:shd w:val="clear" w:color="auto" w:fill="eeeeee"/>
+            <w:tcMar>
+              <w:top w:type="dxa" w:w="20"/>
+              <w:left w:type="dxa" w:w="20"/>
+              <w:bottom w:type="dxa" w:w="20"/>
+              <w:right w:type="dxa" w:w="20"/>
+            </w:tcMar>
+            <w:vAlign w:val="center"/>
+          </w:tcPr>
+          <w:p>
+            <w:pPr>
+              <w:pStyle w:val="Table Style 2"/>
+              <w:bidi w:val="0"/>
+              <w:spacing w:line="280" w:lineRule="atLeast"/>
+              <w:ind w:left="0" w:right="0" w:firstLine="0"/>
+              <w:jc w:val="center"/>
+              <w:rPr>
+                <w:rtl w:val="0"/>
+              </w:rPr>
+            </w:pPr>
+            <w:r>
+              <w:rPr>
+                <w:rFonts w:ascii="Times" w:hAnsi="Times"/>
+                <w:b w:val="1"/>
+                <w:bCs w:val="1"/>
+                <w:sz w:val="24"/>
+                <w:szCs w:val="24"/>
+                <w:rtl w:val="0"/>
+              </w:rPr>
+              <w:t>:</w:t>
+            </w:r>
+          </w:p>
+        </w:tc>
+        <w:tc>
+          <w:tcPr>
+            <w:tcW w:type="dxa" w:w="1142"/>
+            <w:tcBorders>
+              <w:top w:val="single" w:color="808080" w:sz="8" w:space="0" w:shadow="0" w:frame="0"/>
+              <w:left w:val="single" w:color="808080" w:sz="8" w:space="0" w:shadow="0" w:frame="0"/>
+              <w:bottom w:val="single" w:color="808080" w:sz="8" w:space="0" w:shadow="0" w:frame="0"/>
+              <w:right w:val="single" w:color="808080" w:sz="8" w:space="0" w:shadow="0" w:frame="0"/>
+            </w:tcBorders>
+            <w:shd w:val="clear" w:color="auto" w:fill="eeeeee"/>
+            <w:tcMar>
+              <w:top w:type="dxa" w:w="20"/>
+              <w:left w:type="dxa" w:w="20"/>
+              <w:bottom w:type="dxa" w:w="20"/>
+              <w:right w:type="dxa" w:w="20"/>
+            </w:tcMar>
+            <w:vAlign w:val="center"/>
+          </w:tcPr>
+          <w:p>
+            <w:pPr>
+              <w:pStyle w:val="Table Style 2"/>
+              <w:bidi w:val="0"/>
+              <w:spacing w:line="280" w:lineRule="atLeast"/>
+              <w:ind w:left="0" w:right="0" w:firstLine="0"/>
+              <w:jc w:val="center"/>
+              <w:rPr>
+                <w:rtl w:val="0"/>
+              </w:rPr>
+            </w:pPr>
+            <w:r>
+              <w:rPr>
+                <w:rFonts w:ascii="Times" w:hAnsi="Times"/>
+                <w:sz w:val="24"/>
+                <w:szCs w:val="24"/>
+                <w:rtl w:val="0"/>
+              </w:rPr>
+              <w:t>:</w:t>
+            </w:r>
+          </w:p>
+        </w:tc>
+        <w:tc>
+          <w:tcPr>
+            <w:tcW w:type="dxa" w:w="1564"/>
+            <w:tcBorders>
+              <w:top w:val="single" w:color="808080" w:sz="8" w:space="0" w:shadow="0" w:frame="0"/>
+              <w:left w:val="single" w:color="808080" w:sz="8" w:space="0" w:shadow="0" w:frame="0"/>
+              <w:bottom w:val="single" w:color="808080" w:sz="8" w:space="0" w:shadow="0" w:frame="0"/>
+              <w:right w:val="single" w:color="808080" w:sz="8" w:space="0" w:shadow="0" w:frame="0"/>
+            </w:tcBorders>
+            <w:shd w:val="clear" w:color="auto" w:fill="eeeeee"/>
+            <w:tcMar>
+              <w:top w:type="dxa" w:w="20"/>
+              <w:left w:type="dxa" w:w="20"/>
+              <w:bottom w:type="dxa" w:w="20"/>
+              <w:right w:type="dxa" w:w="20"/>
+            </w:tcMar>
+            <w:vAlign w:val="center"/>
+          </w:tcPr>
+          <w:p>
+            <w:pPr>
+              <w:pStyle w:val="Table Style 2"/>
+              <w:bidi w:val="0"/>
+              <w:spacing w:line="280" w:lineRule="atLeast"/>
+              <w:ind w:left="0" w:right="0" w:firstLine="0"/>
+              <w:jc w:val="center"/>
+              <w:rPr>
+                <w:rtl w:val="0"/>
+              </w:rPr>
+            </w:pPr>
+            <w:r>
+              <w:rPr>
+                <w:rFonts w:ascii="Times" w:hAnsi="Times"/>
+                <w:sz w:val="24"/>
+                <w:szCs w:val="24"/>
+                <w:rtl w:val="0"/>
+              </w:rPr>
+              <w:t>:</w:t>
+            </w:r>
+          </w:p>
+        </w:tc>
+      </w:tr>
     </w:tbl>
     <w:p>
       <w:pPr>
@@ -9858,6 +10362,1178 @@
       <w:pPr>
         <w:pStyle w:val="Body 2"/>
         <w:bidi w:val="0"/>
+      </w:pPr>
+      <w:r>
+        <w:rPr>
+          <w:rFonts w:cs="Arial Unicode MS" w:eastAsia="Arial Unicode MS"/>
+          <w:rtl w:val="0"/>
+          <w:lang w:val="en-US"/>
+        </w:rPr>
+        <w:t>Of 118 types of body parts, the most common body part injured is hand, comprising of 11.79% of injured body parts. Followed by foot, and head, accounting for 10.47% and 8.79% respectively.</w:t>
+      </w:r>
+    </w:p>
+    <w:tbl>
+      <w:tblPr>
+        <w:tblW w:w="3369" w:type="dxa"/>
+        <w:jc w:val="center"/>
+        <w:tblInd w:w="108" w:type="dxa"/>
+        <w:tblBorders>
+          <w:top w:val="single" w:color="000000" w:sz="2" w:space="0" w:shadow="0" w:frame="0"/>
+          <w:left w:val="single" w:color="000000" w:sz="2" w:space="0" w:shadow="0" w:frame="0"/>
+          <w:bottom w:val="single" w:color="000000" w:sz="2" w:space="0" w:shadow="0" w:frame="0"/>
+          <w:right w:val="single" w:color="000000" w:sz="2" w:space="0" w:shadow="0" w:frame="0"/>
+          <w:insideH w:val="single" w:color="000000" w:sz="2" w:space="0" w:shadow="0" w:frame="0"/>
+          <w:insideV w:val="single" w:color="000000" w:sz="2" w:space="0" w:shadow="0" w:frame="0"/>
+        </w:tblBorders>
+        <w:shd w:val="clear" w:color="auto" w:fill="auto"/>
+        <w:tblLayout w:type="fixed"/>
+      </w:tblPr>
+      <w:tblGrid>
+        <w:gridCol w:w="1237"/>
+        <w:gridCol w:w="796"/>
+        <w:gridCol w:w="1336"/>
+      </w:tblGrid>
+      <w:tr>
+        <w:tblPrEx>
+          <w:shd w:val="clear" w:color="auto" w:fill="auto"/>
+        </w:tblPrEx>
+        <w:trPr>
+          <w:trHeight w:val="360" w:hRule="atLeast"/>
+        </w:trPr>
+        <w:tc>
+          <w:tcPr>
+            <w:tcW w:type="dxa" w:w="1237"/>
+            <w:tcBorders>
+              <w:top w:val="single" w:color="808080" w:sz="8" w:space="0" w:shadow="0" w:frame="0"/>
+              <w:left w:val="single" w:color="808080" w:sz="8" w:space="0" w:shadow="0" w:frame="0"/>
+              <w:bottom w:val="single" w:color="808080" w:sz="8" w:space="0" w:shadow="0" w:frame="0"/>
+              <w:right w:val="single" w:color="808080" w:sz="8" w:space="0" w:shadow="0" w:frame="0"/>
+            </w:tcBorders>
+            <w:shd w:val="clear" w:color="auto" w:fill="auto"/>
+            <w:tcMar>
+              <w:top w:type="dxa" w:w="20"/>
+              <w:left w:type="dxa" w:w="20"/>
+              <w:bottom w:type="dxa" w:w="20"/>
+              <w:right w:type="dxa" w:w="20"/>
+            </w:tcMar>
+            <w:vAlign w:val="center"/>
+          </w:tcPr>
+          <w:p>
+            <w:pPr>
+              <w:pStyle w:val="Table Style 2"/>
+              <w:bidi w:val="0"/>
+              <w:spacing w:line="280" w:lineRule="atLeast"/>
+              <w:ind w:left="0" w:right="0" w:firstLine="0"/>
+              <w:jc w:val="right"/>
+              <w:rPr>
+                <w:rtl w:val="0"/>
+              </w:rPr>
+            </w:pPr>
+            <w:r>
+              <w:rPr>
+                <w:rFonts w:ascii="Times" w:hAnsi="Times"/>
+                <w:b w:val="1"/>
+                <w:bCs w:val="1"/>
+                <w:sz w:val="24"/>
+                <w:szCs w:val="24"/>
+                <w:rtl w:val="0"/>
+              </w:rPr>
+              <w:t>bodyparts</w:t>
+            </w:r>
+          </w:p>
+        </w:tc>
+        <w:tc>
+          <w:tcPr>
+            <w:tcW w:type="dxa" w:w="795"/>
+            <w:tcBorders>
+              <w:top w:val="single" w:color="808080" w:sz="8" w:space="0" w:shadow="0" w:frame="0"/>
+              <w:left w:val="single" w:color="808080" w:sz="8" w:space="0" w:shadow="0" w:frame="0"/>
+              <w:bottom w:val="single" w:color="808080" w:sz="8" w:space="0" w:shadow="0" w:frame="0"/>
+              <w:right w:val="single" w:color="808080" w:sz="8" w:space="0" w:shadow="0" w:frame="0"/>
+            </w:tcBorders>
+            <w:shd w:val="clear" w:color="auto" w:fill="auto"/>
+            <w:tcMar>
+              <w:top w:type="dxa" w:w="20"/>
+              <w:left w:type="dxa" w:w="20"/>
+              <w:bottom w:type="dxa" w:w="20"/>
+              <w:right w:type="dxa" w:w="20"/>
+            </w:tcMar>
+            <w:vAlign w:val="center"/>
+          </w:tcPr>
+          <w:p>
+            <w:pPr>
+              <w:pStyle w:val="Table Style 2"/>
+              <w:bidi w:val="0"/>
+              <w:spacing w:line="280" w:lineRule="atLeast"/>
+              <w:ind w:left="0" w:right="0" w:firstLine="0"/>
+              <w:jc w:val="right"/>
+              <w:rPr>
+                <w:rtl w:val="0"/>
+              </w:rPr>
+            </w:pPr>
+            <w:r>
+              <w:rPr>
+                <w:rFonts w:ascii="Times" w:hAnsi="Times"/>
+                <w:b w:val="1"/>
+                <w:bCs w:val="1"/>
+                <w:sz w:val="24"/>
+                <w:szCs w:val="24"/>
+                <w:rtl w:val="0"/>
+              </w:rPr>
+              <w:t>Count</w:t>
+            </w:r>
+          </w:p>
+        </w:tc>
+        <w:tc>
+          <w:tcPr>
+            <w:tcW w:type="dxa" w:w="1335"/>
+            <w:tcBorders>
+              <w:top w:val="single" w:color="808080" w:sz="8" w:space="0" w:shadow="0" w:frame="0"/>
+              <w:left w:val="single" w:color="808080" w:sz="8" w:space="0" w:shadow="0" w:frame="0"/>
+              <w:bottom w:val="single" w:color="808080" w:sz="8" w:space="0" w:shadow="0" w:frame="0"/>
+              <w:right w:val="single" w:color="808080" w:sz="8" w:space="0" w:shadow="0" w:frame="0"/>
+            </w:tcBorders>
+            <w:shd w:val="clear" w:color="auto" w:fill="auto"/>
+            <w:tcMar>
+              <w:top w:type="dxa" w:w="20"/>
+              <w:left w:type="dxa" w:w="20"/>
+              <w:bottom w:type="dxa" w:w="20"/>
+              <w:right w:type="dxa" w:w="20"/>
+            </w:tcMar>
+            <w:vAlign w:val="center"/>
+          </w:tcPr>
+          <w:p>
+            <w:pPr>
+              <w:pStyle w:val="Table Style 2"/>
+              <w:bidi w:val="0"/>
+              <w:spacing w:line="280" w:lineRule="atLeast"/>
+              <w:ind w:left="0" w:right="0" w:firstLine="0"/>
+              <w:jc w:val="right"/>
+              <w:rPr>
+                <w:rtl w:val="0"/>
+              </w:rPr>
+            </w:pPr>
+            <w:r>
+              <w:rPr>
+                <w:rFonts w:ascii="Times" w:hAnsi="Times"/>
+                <w:b w:val="1"/>
+                <w:bCs w:val="1"/>
+                <w:sz w:val="24"/>
+                <w:szCs w:val="24"/>
+                <w:rtl w:val="0"/>
+              </w:rPr>
+              <w:t>Percentage</w:t>
+            </w:r>
+          </w:p>
+        </w:tc>
+      </w:tr>
+      <w:tr>
+        <w:tblPrEx>
+          <w:shd w:val="clear" w:color="auto" w:fill="auto"/>
+        </w:tblPrEx>
+        <w:trPr>
+          <w:trHeight w:val="360" w:hRule="atLeast"/>
+        </w:trPr>
+        <w:tc>
+          <w:tcPr>
+            <w:tcW w:type="dxa" w:w="1237"/>
+            <w:tcBorders>
+              <w:top w:val="single" w:color="808080" w:sz="8" w:space="0" w:shadow="0" w:frame="0"/>
+              <w:left w:val="single" w:color="808080" w:sz="8" w:space="0" w:shadow="0" w:frame="0"/>
+              <w:bottom w:val="single" w:color="808080" w:sz="8" w:space="0" w:shadow="0" w:frame="0"/>
+              <w:right w:val="single" w:color="808080" w:sz="8" w:space="0" w:shadow="0" w:frame="0"/>
+            </w:tcBorders>
+            <w:shd w:val="clear" w:color="auto" w:fill="eeeeee"/>
+            <w:tcMar>
+              <w:top w:type="dxa" w:w="20"/>
+              <w:left w:type="dxa" w:w="20"/>
+              <w:bottom w:type="dxa" w:w="20"/>
+              <w:right w:type="dxa" w:w="20"/>
+            </w:tcMar>
+            <w:vAlign w:val="center"/>
+          </w:tcPr>
+          <w:p>
+            <w:pPr>
+              <w:pStyle w:val="Table Style 2"/>
+              <w:bidi w:val="0"/>
+              <w:spacing w:line="280" w:lineRule="atLeast"/>
+              <w:ind w:left="0" w:right="0" w:firstLine="0"/>
+              <w:jc w:val="left"/>
+              <w:rPr>
+                <w:rtl w:val="0"/>
+              </w:rPr>
+            </w:pPr>
+            <w:r>
+              <w:rPr>
+                <w:rFonts w:ascii="Times" w:hAnsi="Times"/>
+                <w:sz w:val="24"/>
+                <w:szCs w:val="24"/>
+                <w:rtl w:val="0"/>
+              </w:rPr>
+              <w:t>hand</w:t>
+            </w:r>
+          </w:p>
+        </w:tc>
+        <w:tc>
+          <w:tcPr>
+            <w:tcW w:type="dxa" w:w="795"/>
+            <w:tcBorders>
+              <w:top w:val="single" w:color="808080" w:sz="8" w:space="0" w:shadow="0" w:frame="0"/>
+              <w:left w:val="single" w:color="808080" w:sz="8" w:space="0" w:shadow="0" w:frame="0"/>
+              <w:bottom w:val="single" w:color="808080" w:sz="8" w:space="0" w:shadow="0" w:frame="0"/>
+              <w:right w:val="single" w:color="808080" w:sz="8" w:space="0" w:shadow="0" w:frame="0"/>
+            </w:tcBorders>
+            <w:shd w:val="clear" w:color="auto" w:fill="eeeeee"/>
+            <w:tcMar>
+              <w:top w:type="dxa" w:w="20"/>
+              <w:left w:type="dxa" w:w="20"/>
+              <w:bottom w:type="dxa" w:w="20"/>
+              <w:right w:type="dxa" w:w="20"/>
+            </w:tcMar>
+            <w:vAlign w:val="center"/>
+          </w:tcPr>
+          <w:p>
+            <w:pPr>
+              <w:keepNext w:val="0"/>
+              <w:keepLines w:val="0"/>
+              <w:pageBreakBefore w:val="0"/>
+              <w:widowControl w:val="1"/>
+              <w:shd w:val="clear" w:color="auto" w:fill="auto"/>
+              <w:suppressAutoHyphens w:val="0"/>
+              <w:bidi w:val="0"/>
+              <w:spacing w:before="0" w:after="0" w:line="280" w:lineRule="atLeast"/>
+              <w:ind w:left="0" w:right="0" w:firstLine="0"/>
+              <w:jc w:val="right"/>
+              <w:outlineLvl w:val="9"/>
+              <w:rPr>
+                <w:rtl w:val="0"/>
+              </w:rPr>
+            </w:pPr>
+            <w:r>
+              <w:rPr>
+                <w:rFonts w:ascii="Times" w:cs="Arial Unicode MS" w:hAnsi="Times" w:eastAsia="Arial Unicode MS"/>
+                <w:b w:val="0"/>
+                <w:bCs w:val="0"/>
+                <w:i w:val="0"/>
+                <w:iCs w:val="0"/>
+                <w:caps w:val="0"/>
+                <w:smallCaps w:val="0"/>
+                <w:strike w:val="0"/>
+                <w:dstrike w:val="0"/>
+                <w:outline w:val="0"/>
+                <w:color w:val="000000"/>
+                <w:spacing w:val="0"/>
+                <w:kern w:val="0"/>
+                <w:position w:val="0"/>
+                <w:sz w:val="24"/>
+                <w:szCs w:val="24"/>
+                <w:u w:val="none"/>
+                <w:vertAlign w:val="baseline"/>
+                <w:rtl w:val="0"/>
+              </w:rPr>
+              <w:t>3019</w:t>
+            </w:r>
+          </w:p>
+        </w:tc>
+        <w:tc>
+          <w:tcPr>
+            <w:tcW w:type="dxa" w:w="1335"/>
+            <w:tcBorders>
+              <w:top w:val="single" w:color="808080" w:sz="8" w:space="0" w:shadow="0" w:frame="0"/>
+              <w:left w:val="single" w:color="808080" w:sz="8" w:space="0" w:shadow="0" w:frame="0"/>
+              <w:bottom w:val="single" w:color="808080" w:sz="8" w:space="0" w:shadow="0" w:frame="0"/>
+              <w:right w:val="single" w:color="808080" w:sz="8" w:space="0" w:shadow="0" w:frame="0"/>
+            </w:tcBorders>
+            <w:shd w:val="clear" w:color="auto" w:fill="eeeeee"/>
+            <w:tcMar>
+              <w:top w:type="dxa" w:w="20"/>
+              <w:left w:type="dxa" w:w="20"/>
+              <w:bottom w:type="dxa" w:w="20"/>
+              <w:right w:type="dxa" w:w="20"/>
+            </w:tcMar>
+            <w:vAlign w:val="center"/>
+          </w:tcPr>
+          <w:p>
+            <w:pPr>
+              <w:keepNext w:val="0"/>
+              <w:keepLines w:val="0"/>
+              <w:pageBreakBefore w:val="0"/>
+              <w:widowControl w:val="1"/>
+              <w:shd w:val="clear" w:color="auto" w:fill="auto"/>
+              <w:suppressAutoHyphens w:val="0"/>
+              <w:bidi w:val="0"/>
+              <w:spacing w:before="0" w:after="0" w:line="280" w:lineRule="atLeast"/>
+              <w:ind w:left="0" w:right="0" w:firstLine="0"/>
+              <w:jc w:val="right"/>
+              <w:outlineLvl w:val="9"/>
+              <w:rPr>
+                <w:rtl w:val="0"/>
+              </w:rPr>
+            </w:pPr>
+            <w:r>
+              <w:rPr>
+                <w:rFonts w:ascii="Times" w:cs="Arial Unicode MS" w:hAnsi="Times" w:eastAsia="Arial Unicode MS"/>
+                <w:b w:val="0"/>
+                <w:bCs w:val="0"/>
+                <w:i w:val="0"/>
+                <w:iCs w:val="0"/>
+                <w:caps w:val="0"/>
+                <w:smallCaps w:val="0"/>
+                <w:strike w:val="0"/>
+                <w:dstrike w:val="0"/>
+                <w:outline w:val="0"/>
+                <w:color w:val="000000"/>
+                <w:spacing w:val="0"/>
+                <w:kern w:val="0"/>
+                <w:position w:val="0"/>
+                <w:sz w:val="24"/>
+                <w:szCs w:val="24"/>
+                <w:u w:val="none"/>
+                <w:vertAlign w:val="baseline"/>
+                <w:rtl w:val="0"/>
+              </w:rPr>
+              <w:t>11.788824</w:t>
+            </w:r>
+          </w:p>
+        </w:tc>
+      </w:tr>
+      <w:tr>
+        <w:tblPrEx>
+          <w:shd w:val="clear" w:color="auto" w:fill="auto"/>
+        </w:tblPrEx>
+        <w:trPr>
+          <w:trHeight w:val="360" w:hRule="atLeast"/>
+        </w:trPr>
+        <w:tc>
+          <w:tcPr>
+            <w:tcW w:type="dxa" w:w="1237"/>
+            <w:tcBorders>
+              <w:top w:val="single" w:color="808080" w:sz="8" w:space="0" w:shadow="0" w:frame="0"/>
+              <w:left w:val="single" w:color="808080" w:sz="8" w:space="0" w:shadow="0" w:frame="0"/>
+              <w:bottom w:val="single" w:color="808080" w:sz="8" w:space="0" w:shadow="0" w:frame="0"/>
+              <w:right w:val="single" w:color="808080" w:sz="8" w:space="0" w:shadow="0" w:frame="0"/>
+            </w:tcBorders>
+            <w:shd w:val="clear" w:color="auto" w:fill="auto"/>
+            <w:tcMar>
+              <w:top w:type="dxa" w:w="20"/>
+              <w:left w:type="dxa" w:w="20"/>
+              <w:bottom w:type="dxa" w:w="20"/>
+              <w:right w:type="dxa" w:w="20"/>
+            </w:tcMar>
+            <w:vAlign w:val="center"/>
+          </w:tcPr>
+          <w:p>
+            <w:pPr>
+              <w:pStyle w:val="Table Style 2"/>
+              <w:bidi w:val="0"/>
+              <w:spacing w:line="280" w:lineRule="atLeast"/>
+              <w:ind w:left="0" w:right="0" w:firstLine="0"/>
+              <w:jc w:val="left"/>
+              <w:rPr>
+                <w:rtl w:val="0"/>
+              </w:rPr>
+            </w:pPr>
+            <w:r>
+              <w:rPr>
+                <w:rFonts w:ascii="Times" w:hAnsi="Times"/>
+                <w:sz w:val="24"/>
+                <w:szCs w:val="24"/>
+                <w:rtl w:val="0"/>
+              </w:rPr>
+              <w:t>foot</w:t>
+            </w:r>
+          </w:p>
+        </w:tc>
+        <w:tc>
+          <w:tcPr>
+            <w:tcW w:type="dxa" w:w="795"/>
+            <w:tcBorders>
+              <w:top w:val="single" w:color="808080" w:sz="8" w:space="0" w:shadow="0" w:frame="0"/>
+              <w:left w:val="single" w:color="808080" w:sz="8" w:space="0" w:shadow="0" w:frame="0"/>
+              <w:bottom w:val="single" w:color="808080" w:sz="8" w:space="0" w:shadow="0" w:frame="0"/>
+              <w:right w:val="single" w:color="808080" w:sz="8" w:space="0" w:shadow="0" w:frame="0"/>
+            </w:tcBorders>
+            <w:shd w:val="clear" w:color="auto" w:fill="auto"/>
+            <w:tcMar>
+              <w:top w:type="dxa" w:w="20"/>
+              <w:left w:type="dxa" w:w="20"/>
+              <w:bottom w:type="dxa" w:w="20"/>
+              <w:right w:type="dxa" w:w="20"/>
+            </w:tcMar>
+            <w:vAlign w:val="center"/>
+          </w:tcPr>
+          <w:p>
+            <w:pPr>
+              <w:keepNext w:val="0"/>
+              <w:keepLines w:val="0"/>
+              <w:pageBreakBefore w:val="0"/>
+              <w:widowControl w:val="1"/>
+              <w:shd w:val="clear" w:color="auto" w:fill="auto"/>
+              <w:suppressAutoHyphens w:val="0"/>
+              <w:bidi w:val="0"/>
+              <w:spacing w:before="0" w:after="0" w:line="280" w:lineRule="atLeast"/>
+              <w:ind w:left="0" w:right="0" w:firstLine="0"/>
+              <w:jc w:val="right"/>
+              <w:outlineLvl w:val="9"/>
+              <w:rPr>
+                <w:rtl w:val="0"/>
+              </w:rPr>
+            </w:pPr>
+            <w:r>
+              <w:rPr>
+                <w:rFonts w:ascii="Times" w:cs="Arial Unicode MS" w:hAnsi="Times" w:eastAsia="Arial Unicode MS"/>
+                <w:b w:val="0"/>
+                <w:bCs w:val="0"/>
+                <w:i w:val="0"/>
+                <w:iCs w:val="0"/>
+                <w:caps w:val="0"/>
+                <w:smallCaps w:val="0"/>
+                <w:strike w:val="0"/>
+                <w:dstrike w:val="0"/>
+                <w:outline w:val="0"/>
+                <w:color w:val="000000"/>
+                <w:spacing w:val="0"/>
+                <w:kern w:val="0"/>
+                <w:position w:val="0"/>
+                <w:sz w:val="24"/>
+                <w:szCs w:val="24"/>
+                <w:u w:val="none"/>
+                <w:vertAlign w:val="baseline"/>
+                <w:rtl w:val="0"/>
+              </w:rPr>
+              <w:t>2682</w:t>
+            </w:r>
+          </w:p>
+        </w:tc>
+        <w:tc>
+          <w:tcPr>
+            <w:tcW w:type="dxa" w:w="1335"/>
+            <w:tcBorders>
+              <w:top w:val="single" w:color="808080" w:sz="8" w:space="0" w:shadow="0" w:frame="0"/>
+              <w:left w:val="single" w:color="808080" w:sz="8" w:space="0" w:shadow="0" w:frame="0"/>
+              <w:bottom w:val="single" w:color="808080" w:sz="8" w:space="0" w:shadow="0" w:frame="0"/>
+              <w:right w:val="single" w:color="808080" w:sz="8" w:space="0" w:shadow="0" w:frame="0"/>
+            </w:tcBorders>
+            <w:shd w:val="clear" w:color="auto" w:fill="auto"/>
+            <w:tcMar>
+              <w:top w:type="dxa" w:w="20"/>
+              <w:left w:type="dxa" w:w="20"/>
+              <w:bottom w:type="dxa" w:w="20"/>
+              <w:right w:type="dxa" w:w="20"/>
+            </w:tcMar>
+            <w:vAlign w:val="center"/>
+          </w:tcPr>
+          <w:p>
+            <w:pPr>
+              <w:keepNext w:val="0"/>
+              <w:keepLines w:val="0"/>
+              <w:pageBreakBefore w:val="0"/>
+              <w:widowControl w:val="1"/>
+              <w:shd w:val="clear" w:color="auto" w:fill="auto"/>
+              <w:suppressAutoHyphens w:val="0"/>
+              <w:bidi w:val="0"/>
+              <w:spacing w:before="0" w:after="0" w:line="280" w:lineRule="atLeast"/>
+              <w:ind w:left="0" w:right="0" w:firstLine="0"/>
+              <w:jc w:val="right"/>
+              <w:outlineLvl w:val="9"/>
+              <w:rPr>
+                <w:rtl w:val="0"/>
+              </w:rPr>
+            </w:pPr>
+            <w:r>
+              <w:rPr>
+                <w:rFonts w:ascii="Times" w:cs="Arial Unicode MS" w:hAnsi="Times" w:eastAsia="Arial Unicode MS"/>
+                <w:b w:val="0"/>
+                <w:bCs w:val="0"/>
+                <w:i w:val="0"/>
+                <w:iCs w:val="0"/>
+                <w:caps w:val="0"/>
+                <w:smallCaps w:val="0"/>
+                <w:strike w:val="0"/>
+                <w:dstrike w:val="0"/>
+                <w:outline w:val="0"/>
+                <w:color w:val="000000"/>
+                <w:spacing w:val="0"/>
+                <w:kern w:val="0"/>
+                <w:position w:val="0"/>
+                <w:sz w:val="24"/>
+                <w:szCs w:val="24"/>
+                <w:u w:val="none"/>
+                <w:vertAlign w:val="baseline"/>
+                <w:rtl w:val="0"/>
+              </w:rPr>
+              <w:t>10.472881</w:t>
+            </w:r>
+          </w:p>
+        </w:tc>
+      </w:tr>
+      <w:tr>
+        <w:tblPrEx>
+          <w:shd w:val="clear" w:color="auto" w:fill="auto"/>
+        </w:tblPrEx>
+        <w:trPr>
+          <w:trHeight w:val="360" w:hRule="atLeast"/>
+        </w:trPr>
+        <w:tc>
+          <w:tcPr>
+            <w:tcW w:type="dxa" w:w="1237"/>
+            <w:tcBorders>
+              <w:top w:val="single" w:color="808080" w:sz="8" w:space="0" w:shadow="0" w:frame="0"/>
+              <w:left w:val="single" w:color="808080" w:sz="8" w:space="0" w:shadow="0" w:frame="0"/>
+              <w:bottom w:val="single" w:color="808080" w:sz="8" w:space="0" w:shadow="0" w:frame="0"/>
+              <w:right w:val="single" w:color="808080" w:sz="8" w:space="0" w:shadow="0" w:frame="0"/>
+            </w:tcBorders>
+            <w:shd w:val="clear" w:color="auto" w:fill="eeeeee"/>
+            <w:tcMar>
+              <w:top w:type="dxa" w:w="20"/>
+              <w:left w:type="dxa" w:w="20"/>
+              <w:bottom w:type="dxa" w:w="20"/>
+              <w:right w:type="dxa" w:w="20"/>
+            </w:tcMar>
+            <w:vAlign w:val="center"/>
+          </w:tcPr>
+          <w:p>
+            <w:pPr>
+              <w:pStyle w:val="Table Style 2"/>
+              <w:bidi w:val="0"/>
+              <w:spacing w:line="280" w:lineRule="atLeast"/>
+              <w:ind w:left="0" w:right="0" w:firstLine="0"/>
+              <w:jc w:val="left"/>
+              <w:rPr>
+                <w:rtl w:val="0"/>
+              </w:rPr>
+            </w:pPr>
+            <w:r>
+              <w:rPr>
+                <w:rFonts w:ascii="Times" w:hAnsi="Times"/>
+                <w:sz w:val="24"/>
+                <w:szCs w:val="24"/>
+                <w:rtl w:val="0"/>
+              </w:rPr>
+              <w:t>head</w:t>
+            </w:r>
+          </w:p>
+        </w:tc>
+        <w:tc>
+          <w:tcPr>
+            <w:tcW w:type="dxa" w:w="795"/>
+            <w:tcBorders>
+              <w:top w:val="single" w:color="808080" w:sz="8" w:space="0" w:shadow="0" w:frame="0"/>
+              <w:left w:val="single" w:color="808080" w:sz="8" w:space="0" w:shadow="0" w:frame="0"/>
+              <w:bottom w:val="single" w:color="808080" w:sz="8" w:space="0" w:shadow="0" w:frame="0"/>
+              <w:right w:val="single" w:color="808080" w:sz="8" w:space="0" w:shadow="0" w:frame="0"/>
+            </w:tcBorders>
+            <w:shd w:val="clear" w:color="auto" w:fill="eeeeee"/>
+            <w:tcMar>
+              <w:top w:type="dxa" w:w="20"/>
+              <w:left w:type="dxa" w:w="20"/>
+              <w:bottom w:type="dxa" w:w="20"/>
+              <w:right w:type="dxa" w:w="20"/>
+            </w:tcMar>
+            <w:vAlign w:val="center"/>
+          </w:tcPr>
+          <w:p>
+            <w:pPr>
+              <w:keepNext w:val="0"/>
+              <w:keepLines w:val="0"/>
+              <w:pageBreakBefore w:val="0"/>
+              <w:widowControl w:val="1"/>
+              <w:shd w:val="clear" w:color="auto" w:fill="auto"/>
+              <w:suppressAutoHyphens w:val="0"/>
+              <w:bidi w:val="0"/>
+              <w:spacing w:before="0" w:after="0" w:line="280" w:lineRule="atLeast"/>
+              <w:ind w:left="0" w:right="0" w:firstLine="0"/>
+              <w:jc w:val="right"/>
+              <w:outlineLvl w:val="9"/>
+              <w:rPr>
+                <w:rtl w:val="0"/>
+              </w:rPr>
+            </w:pPr>
+            <w:r>
+              <w:rPr>
+                <w:rFonts w:ascii="Times" w:cs="Arial Unicode MS" w:hAnsi="Times" w:eastAsia="Arial Unicode MS"/>
+                <w:b w:val="0"/>
+                <w:bCs w:val="0"/>
+                <w:i w:val="0"/>
+                <w:iCs w:val="0"/>
+                <w:caps w:val="0"/>
+                <w:smallCaps w:val="0"/>
+                <w:strike w:val="0"/>
+                <w:dstrike w:val="0"/>
+                <w:outline w:val="0"/>
+                <w:color w:val="000000"/>
+                <w:spacing w:val="0"/>
+                <w:kern w:val="0"/>
+                <w:position w:val="0"/>
+                <w:sz w:val="24"/>
+                <w:szCs w:val="24"/>
+                <w:u w:val="none"/>
+                <w:vertAlign w:val="baseline"/>
+                <w:rtl w:val="0"/>
+              </w:rPr>
+              <w:t>2250</w:t>
+            </w:r>
+          </w:p>
+        </w:tc>
+        <w:tc>
+          <w:tcPr>
+            <w:tcW w:type="dxa" w:w="1335"/>
+            <w:tcBorders>
+              <w:top w:val="single" w:color="808080" w:sz="8" w:space="0" w:shadow="0" w:frame="0"/>
+              <w:left w:val="single" w:color="808080" w:sz="8" w:space="0" w:shadow="0" w:frame="0"/>
+              <w:bottom w:val="single" w:color="808080" w:sz="8" w:space="0" w:shadow="0" w:frame="0"/>
+              <w:right w:val="single" w:color="808080" w:sz="8" w:space="0" w:shadow="0" w:frame="0"/>
+            </w:tcBorders>
+            <w:shd w:val="clear" w:color="auto" w:fill="eeeeee"/>
+            <w:tcMar>
+              <w:top w:type="dxa" w:w="20"/>
+              <w:left w:type="dxa" w:w="20"/>
+              <w:bottom w:type="dxa" w:w="20"/>
+              <w:right w:type="dxa" w:w="20"/>
+            </w:tcMar>
+            <w:vAlign w:val="center"/>
+          </w:tcPr>
+          <w:p>
+            <w:pPr>
+              <w:keepNext w:val="0"/>
+              <w:keepLines w:val="0"/>
+              <w:pageBreakBefore w:val="0"/>
+              <w:widowControl w:val="1"/>
+              <w:shd w:val="clear" w:color="auto" w:fill="auto"/>
+              <w:suppressAutoHyphens w:val="0"/>
+              <w:bidi w:val="0"/>
+              <w:spacing w:before="0" w:after="0" w:line="280" w:lineRule="atLeast"/>
+              <w:ind w:left="0" w:right="0" w:firstLine="0"/>
+              <w:jc w:val="right"/>
+              <w:outlineLvl w:val="9"/>
+              <w:rPr>
+                <w:rtl w:val="0"/>
+              </w:rPr>
+            </w:pPr>
+            <w:r>
+              <w:rPr>
+                <w:rFonts w:ascii="Times" w:cs="Arial Unicode MS" w:hAnsi="Times" w:eastAsia="Arial Unicode MS"/>
+                <w:b w:val="0"/>
+                <w:bCs w:val="0"/>
+                <w:i w:val="0"/>
+                <w:iCs w:val="0"/>
+                <w:caps w:val="0"/>
+                <w:smallCaps w:val="0"/>
+                <w:strike w:val="0"/>
+                <w:dstrike w:val="0"/>
+                <w:outline w:val="0"/>
+                <w:color w:val="000000"/>
+                <w:spacing w:val="0"/>
+                <w:kern w:val="0"/>
+                <w:position w:val="0"/>
+                <w:sz w:val="24"/>
+                <w:szCs w:val="24"/>
+                <w:u w:val="none"/>
+                <w:vertAlign w:val="baseline"/>
+                <w:rtl w:val="0"/>
+              </w:rPr>
+              <w:t>8.785974</w:t>
+            </w:r>
+          </w:p>
+        </w:tc>
+      </w:tr>
+      <w:tr>
+        <w:tblPrEx>
+          <w:shd w:val="clear" w:color="auto" w:fill="auto"/>
+        </w:tblPrEx>
+        <w:trPr>
+          <w:trHeight w:val="360" w:hRule="atLeast"/>
+        </w:trPr>
+        <w:tc>
+          <w:tcPr>
+            <w:tcW w:type="dxa" w:w="1237"/>
+            <w:tcBorders>
+              <w:top w:val="single" w:color="808080" w:sz="8" w:space="0" w:shadow="0" w:frame="0"/>
+              <w:left w:val="single" w:color="808080" w:sz="8" w:space="0" w:shadow="0" w:frame="0"/>
+              <w:bottom w:val="single" w:color="808080" w:sz="8" w:space="0" w:shadow="0" w:frame="0"/>
+              <w:right w:val="single" w:color="808080" w:sz="8" w:space="0" w:shadow="0" w:frame="0"/>
+            </w:tcBorders>
+            <w:shd w:val="clear" w:color="auto" w:fill="auto"/>
+            <w:tcMar>
+              <w:top w:type="dxa" w:w="20"/>
+              <w:left w:type="dxa" w:w="20"/>
+              <w:bottom w:type="dxa" w:w="20"/>
+              <w:right w:type="dxa" w:w="20"/>
+            </w:tcMar>
+            <w:vAlign w:val="center"/>
+          </w:tcPr>
+          <w:p>
+            <w:pPr>
+              <w:pStyle w:val="Table Style 2"/>
+              <w:bidi w:val="0"/>
+              <w:spacing w:line="280" w:lineRule="atLeast"/>
+              <w:ind w:left="0" w:right="0" w:firstLine="0"/>
+              <w:jc w:val="left"/>
+              <w:rPr>
+                <w:rtl w:val="0"/>
+              </w:rPr>
+            </w:pPr>
+            <w:r>
+              <w:rPr>
+                <w:rFonts w:ascii="Times" w:hAnsi="Times"/>
+                <w:sz w:val="24"/>
+                <w:szCs w:val="24"/>
+                <w:rtl w:val="0"/>
+              </w:rPr>
+              <w:t>finger</w:t>
+            </w:r>
+          </w:p>
+        </w:tc>
+        <w:tc>
+          <w:tcPr>
+            <w:tcW w:type="dxa" w:w="795"/>
+            <w:tcBorders>
+              <w:top w:val="single" w:color="808080" w:sz="8" w:space="0" w:shadow="0" w:frame="0"/>
+              <w:left w:val="single" w:color="808080" w:sz="8" w:space="0" w:shadow="0" w:frame="0"/>
+              <w:bottom w:val="single" w:color="808080" w:sz="8" w:space="0" w:shadow="0" w:frame="0"/>
+              <w:right w:val="single" w:color="808080" w:sz="8" w:space="0" w:shadow="0" w:frame="0"/>
+            </w:tcBorders>
+            <w:shd w:val="clear" w:color="auto" w:fill="auto"/>
+            <w:tcMar>
+              <w:top w:type="dxa" w:w="20"/>
+              <w:left w:type="dxa" w:w="20"/>
+              <w:bottom w:type="dxa" w:w="20"/>
+              <w:right w:type="dxa" w:w="20"/>
+            </w:tcMar>
+            <w:vAlign w:val="center"/>
+          </w:tcPr>
+          <w:p>
+            <w:pPr>
+              <w:keepNext w:val="0"/>
+              <w:keepLines w:val="0"/>
+              <w:pageBreakBefore w:val="0"/>
+              <w:widowControl w:val="1"/>
+              <w:shd w:val="clear" w:color="auto" w:fill="auto"/>
+              <w:suppressAutoHyphens w:val="0"/>
+              <w:bidi w:val="0"/>
+              <w:spacing w:before="0" w:after="0" w:line="280" w:lineRule="atLeast"/>
+              <w:ind w:left="0" w:right="0" w:firstLine="0"/>
+              <w:jc w:val="right"/>
+              <w:outlineLvl w:val="9"/>
+              <w:rPr>
+                <w:rtl w:val="0"/>
+              </w:rPr>
+            </w:pPr>
+            <w:r>
+              <w:rPr>
+                <w:rFonts w:ascii="Times" w:cs="Arial Unicode MS" w:hAnsi="Times" w:eastAsia="Arial Unicode MS"/>
+                <w:b w:val="0"/>
+                <w:bCs w:val="0"/>
+                <w:i w:val="0"/>
+                <w:iCs w:val="0"/>
+                <w:caps w:val="0"/>
+                <w:smallCaps w:val="0"/>
+                <w:strike w:val="0"/>
+                <w:dstrike w:val="0"/>
+                <w:outline w:val="0"/>
+                <w:color w:val="000000"/>
+                <w:spacing w:val="0"/>
+                <w:kern w:val="0"/>
+                <w:position w:val="0"/>
+                <w:sz w:val="24"/>
+                <w:szCs w:val="24"/>
+                <w:u w:val="none"/>
+                <w:vertAlign w:val="baseline"/>
+                <w:rtl w:val="0"/>
+              </w:rPr>
+              <w:t>1936</w:t>
+            </w:r>
+          </w:p>
+        </w:tc>
+        <w:tc>
+          <w:tcPr>
+            <w:tcW w:type="dxa" w:w="1335"/>
+            <w:tcBorders>
+              <w:top w:val="single" w:color="808080" w:sz="8" w:space="0" w:shadow="0" w:frame="0"/>
+              <w:left w:val="single" w:color="808080" w:sz="8" w:space="0" w:shadow="0" w:frame="0"/>
+              <w:bottom w:val="single" w:color="808080" w:sz="8" w:space="0" w:shadow="0" w:frame="0"/>
+              <w:right w:val="single" w:color="808080" w:sz="8" w:space="0" w:shadow="0" w:frame="0"/>
+            </w:tcBorders>
+            <w:shd w:val="clear" w:color="auto" w:fill="auto"/>
+            <w:tcMar>
+              <w:top w:type="dxa" w:w="20"/>
+              <w:left w:type="dxa" w:w="20"/>
+              <w:bottom w:type="dxa" w:w="20"/>
+              <w:right w:type="dxa" w:w="20"/>
+            </w:tcMar>
+            <w:vAlign w:val="center"/>
+          </w:tcPr>
+          <w:p>
+            <w:pPr>
+              <w:keepNext w:val="0"/>
+              <w:keepLines w:val="0"/>
+              <w:pageBreakBefore w:val="0"/>
+              <w:widowControl w:val="1"/>
+              <w:shd w:val="clear" w:color="auto" w:fill="auto"/>
+              <w:suppressAutoHyphens w:val="0"/>
+              <w:bidi w:val="0"/>
+              <w:spacing w:before="0" w:after="0" w:line="280" w:lineRule="atLeast"/>
+              <w:ind w:left="0" w:right="0" w:firstLine="0"/>
+              <w:jc w:val="right"/>
+              <w:outlineLvl w:val="9"/>
+              <w:rPr>
+                <w:rtl w:val="0"/>
+              </w:rPr>
+            </w:pPr>
+            <w:r>
+              <w:rPr>
+                <w:rFonts w:ascii="Times" w:cs="Arial Unicode MS" w:hAnsi="Times" w:eastAsia="Arial Unicode MS"/>
+                <w:b w:val="0"/>
+                <w:bCs w:val="0"/>
+                <w:i w:val="0"/>
+                <w:iCs w:val="0"/>
+                <w:caps w:val="0"/>
+                <w:smallCaps w:val="0"/>
+                <w:strike w:val="0"/>
+                <w:dstrike w:val="0"/>
+                <w:outline w:val="0"/>
+                <w:color w:val="000000"/>
+                <w:spacing w:val="0"/>
+                <w:kern w:val="0"/>
+                <w:position w:val="0"/>
+                <w:sz w:val="24"/>
+                <w:szCs w:val="24"/>
+                <w:u w:val="none"/>
+                <w:vertAlign w:val="baseline"/>
+                <w:rtl w:val="0"/>
+              </w:rPr>
+              <w:t>7.559842</w:t>
+            </w:r>
+          </w:p>
+        </w:tc>
+      </w:tr>
+      <w:tr>
+        <w:tblPrEx>
+          <w:shd w:val="clear" w:color="auto" w:fill="auto"/>
+        </w:tblPrEx>
+        <w:trPr>
+          <w:trHeight w:val="360" w:hRule="atLeast"/>
+        </w:trPr>
+        <w:tc>
+          <w:tcPr>
+            <w:tcW w:type="dxa" w:w="1237"/>
+            <w:tcBorders>
+              <w:top w:val="single" w:color="808080" w:sz="8" w:space="0" w:shadow="0" w:frame="0"/>
+              <w:left w:val="single" w:color="808080" w:sz="8" w:space="0" w:shadow="0" w:frame="0"/>
+              <w:bottom w:val="single" w:color="808080" w:sz="8" w:space="0" w:shadow="0" w:frame="0"/>
+              <w:right w:val="single" w:color="808080" w:sz="8" w:space="0" w:shadow="0" w:frame="0"/>
+            </w:tcBorders>
+            <w:shd w:val="clear" w:color="auto" w:fill="eeeeee"/>
+            <w:tcMar>
+              <w:top w:type="dxa" w:w="20"/>
+              <w:left w:type="dxa" w:w="20"/>
+              <w:bottom w:type="dxa" w:w="20"/>
+              <w:right w:type="dxa" w:w="20"/>
+            </w:tcMar>
+            <w:vAlign w:val="center"/>
+          </w:tcPr>
+          <w:p>
+            <w:pPr>
+              <w:pStyle w:val="Table Style 2"/>
+              <w:bidi w:val="0"/>
+              <w:spacing w:line="280" w:lineRule="atLeast"/>
+              <w:ind w:left="0" w:right="0" w:firstLine="0"/>
+              <w:jc w:val="left"/>
+              <w:rPr>
+                <w:rtl w:val="0"/>
+              </w:rPr>
+            </w:pPr>
+            <w:r>
+              <w:rPr>
+                <w:rFonts w:ascii="Times" w:hAnsi="Times"/>
+                <w:sz w:val="24"/>
+                <w:szCs w:val="24"/>
+                <w:rtl w:val="0"/>
+              </w:rPr>
+              <w:t>back</w:t>
+            </w:r>
+          </w:p>
+        </w:tc>
+        <w:tc>
+          <w:tcPr>
+            <w:tcW w:type="dxa" w:w="795"/>
+            <w:tcBorders>
+              <w:top w:val="single" w:color="808080" w:sz="8" w:space="0" w:shadow="0" w:frame="0"/>
+              <w:left w:val="single" w:color="808080" w:sz="8" w:space="0" w:shadow="0" w:frame="0"/>
+              <w:bottom w:val="single" w:color="808080" w:sz="8" w:space="0" w:shadow="0" w:frame="0"/>
+              <w:right w:val="single" w:color="808080" w:sz="8" w:space="0" w:shadow="0" w:frame="0"/>
+            </w:tcBorders>
+            <w:shd w:val="clear" w:color="auto" w:fill="eeeeee"/>
+            <w:tcMar>
+              <w:top w:type="dxa" w:w="20"/>
+              <w:left w:type="dxa" w:w="20"/>
+              <w:bottom w:type="dxa" w:w="20"/>
+              <w:right w:type="dxa" w:w="20"/>
+            </w:tcMar>
+            <w:vAlign w:val="center"/>
+          </w:tcPr>
+          <w:p>
+            <w:pPr>
+              <w:keepNext w:val="0"/>
+              <w:keepLines w:val="0"/>
+              <w:pageBreakBefore w:val="0"/>
+              <w:widowControl w:val="1"/>
+              <w:shd w:val="clear" w:color="auto" w:fill="auto"/>
+              <w:suppressAutoHyphens w:val="0"/>
+              <w:bidi w:val="0"/>
+              <w:spacing w:before="0" w:after="0" w:line="280" w:lineRule="atLeast"/>
+              <w:ind w:left="0" w:right="0" w:firstLine="0"/>
+              <w:jc w:val="right"/>
+              <w:outlineLvl w:val="9"/>
+              <w:rPr>
+                <w:rtl w:val="0"/>
+              </w:rPr>
+            </w:pPr>
+            <w:r>
+              <w:rPr>
+                <w:rFonts w:ascii="Times" w:cs="Arial Unicode MS" w:hAnsi="Times" w:eastAsia="Arial Unicode MS"/>
+                <w:b w:val="0"/>
+                <w:bCs w:val="0"/>
+                <w:i w:val="0"/>
+                <w:iCs w:val="0"/>
+                <w:caps w:val="0"/>
+                <w:smallCaps w:val="0"/>
+                <w:strike w:val="0"/>
+                <w:dstrike w:val="0"/>
+                <w:outline w:val="0"/>
+                <w:color w:val="000000"/>
+                <w:spacing w:val="0"/>
+                <w:kern w:val="0"/>
+                <w:position w:val="0"/>
+                <w:sz w:val="24"/>
+                <w:szCs w:val="24"/>
+                <w:u w:val="none"/>
+                <w:vertAlign w:val="baseline"/>
+                <w:rtl w:val="0"/>
+              </w:rPr>
+              <w:t>1596</w:t>
+            </w:r>
+          </w:p>
+        </w:tc>
+        <w:tc>
+          <w:tcPr>
+            <w:tcW w:type="dxa" w:w="1335"/>
+            <w:tcBorders>
+              <w:top w:val="single" w:color="808080" w:sz="8" w:space="0" w:shadow="0" w:frame="0"/>
+              <w:left w:val="single" w:color="808080" w:sz="8" w:space="0" w:shadow="0" w:frame="0"/>
+              <w:bottom w:val="single" w:color="808080" w:sz="8" w:space="0" w:shadow="0" w:frame="0"/>
+              <w:right w:val="single" w:color="808080" w:sz="8" w:space="0" w:shadow="0" w:frame="0"/>
+            </w:tcBorders>
+            <w:shd w:val="clear" w:color="auto" w:fill="eeeeee"/>
+            <w:tcMar>
+              <w:top w:type="dxa" w:w="20"/>
+              <w:left w:type="dxa" w:w="20"/>
+              <w:bottom w:type="dxa" w:w="20"/>
+              <w:right w:type="dxa" w:w="20"/>
+            </w:tcMar>
+            <w:vAlign w:val="center"/>
+          </w:tcPr>
+          <w:p>
+            <w:pPr>
+              <w:keepNext w:val="0"/>
+              <w:keepLines w:val="0"/>
+              <w:pageBreakBefore w:val="0"/>
+              <w:widowControl w:val="1"/>
+              <w:shd w:val="clear" w:color="auto" w:fill="auto"/>
+              <w:suppressAutoHyphens w:val="0"/>
+              <w:bidi w:val="0"/>
+              <w:spacing w:before="0" w:after="0" w:line="280" w:lineRule="atLeast"/>
+              <w:ind w:left="0" w:right="0" w:firstLine="0"/>
+              <w:jc w:val="right"/>
+              <w:outlineLvl w:val="9"/>
+              <w:rPr>
+                <w:rtl w:val="0"/>
+              </w:rPr>
+            </w:pPr>
+            <w:r>
+              <w:rPr>
+                <w:rFonts w:ascii="Times" w:cs="Arial Unicode MS" w:hAnsi="Times" w:eastAsia="Arial Unicode MS"/>
+                <w:b w:val="0"/>
+                <w:bCs w:val="0"/>
+                <w:i w:val="0"/>
+                <w:iCs w:val="0"/>
+                <w:caps w:val="0"/>
+                <w:smallCaps w:val="0"/>
+                <w:strike w:val="0"/>
+                <w:dstrike w:val="0"/>
+                <w:outline w:val="0"/>
+                <w:color w:val="000000"/>
+                <w:spacing w:val="0"/>
+                <w:kern w:val="0"/>
+                <w:position w:val="0"/>
+                <w:sz w:val="24"/>
+                <w:szCs w:val="24"/>
+                <w:u w:val="none"/>
+                <w:vertAlign w:val="baseline"/>
+                <w:rtl w:val="0"/>
+              </w:rPr>
+              <w:t>6.232184</w:t>
+            </w:r>
+          </w:p>
+        </w:tc>
+      </w:tr>
+      <w:tr>
+        <w:tblPrEx>
+          <w:shd w:val="clear" w:color="auto" w:fill="auto"/>
+        </w:tblPrEx>
+        <w:trPr>
+          <w:trHeight w:val="360" w:hRule="atLeast"/>
+        </w:trPr>
+        <w:tc>
+          <w:tcPr>
+            <w:tcW w:type="dxa" w:w="1237"/>
+            <w:tcBorders>
+              <w:top w:val="single" w:color="808080" w:sz="8" w:space="0" w:shadow="0" w:frame="0"/>
+              <w:left w:val="single" w:color="808080" w:sz="8" w:space="0" w:shadow="0" w:frame="0"/>
+              <w:bottom w:val="single" w:color="808080" w:sz="8" w:space="0" w:shadow="0" w:frame="0"/>
+              <w:right w:val="single" w:color="808080" w:sz="8" w:space="0" w:shadow="0" w:frame="0"/>
+            </w:tcBorders>
+            <w:shd w:val="clear" w:color="auto" w:fill="auto"/>
+            <w:tcMar>
+              <w:top w:type="dxa" w:w="20"/>
+              <w:left w:type="dxa" w:w="20"/>
+              <w:bottom w:type="dxa" w:w="20"/>
+              <w:right w:type="dxa" w:w="20"/>
+            </w:tcMar>
+            <w:vAlign w:val="center"/>
+          </w:tcPr>
+          <w:p>
+            <w:pPr>
+              <w:pStyle w:val="Table Style 2"/>
+              <w:bidi w:val="0"/>
+              <w:spacing w:line="280" w:lineRule="atLeast"/>
+              <w:ind w:left="0" w:right="0" w:firstLine="0"/>
+              <w:jc w:val="center"/>
+              <w:rPr>
+                <w:rtl w:val="0"/>
+              </w:rPr>
+            </w:pPr>
+            <w:r>
+              <w:rPr>
+                <w:rFonts w:ascii="Times" w:hAnsi="Times"/>
+                <w:sz w:val="24"/>
+                <w:szCs w:val="24"/>
+                <w:rtl w:val="0"/>
+              </w:rPr>
+              <w:t>:</w:t>
+            </w:r>
+          </w:p>
+        </w:tc>
+        <w:tc>
+          <w:tcPr>
+            <w:tcW w:type="dxa" w:w="795"/>
+            <w:tcBorders>
+              <w:top w:val="single" w:color="808080" w:sz="8" w:space="0" w:shadow="0" w:frame="0"/>
+              <w:left w:val="single" w:color="808080" w:sz="8" w:space="0" w:shadow="0" w:frame="0"/>
+              <w:bottom w:val="single" w:color="808080" w:sz="8" w:space="0" w:shadow="0" w:frame="0"/>
+              <w:right w:val="single" w:color="808080" w:sz="8" w:space="0" w:shadow="0" w:frame="0"/>
+            </w:tcBorders>
+            <w:shd w:val="clear" w:color="auto" w:fill="auto"/>
+            <w:tcMar>
+              <w:top w:type="dxa" w:w="20"/>
+              <w:left w:type="dxa" w:w="20"/>
+              <w:bottom w:type="dxa" w:w="20"/>
+              <w:right w:type="dxa" w:w="20"/>
+            </w:tcMar>
+            <w:vAlign w:val="center"/>
+          </w:tcPr>
+          <w:p>
+            <w:pPr>
+              <w:pStyle w:val="Table Style 2"/>
+              <w:bidi w:val="0"/>
+              <w:spacing w:line="280" w:lineRule="atLeast"/>
+              <w:ind w:left="0" w:right="0" w:firstLine="0"/>
+              <w:jc w:val="center"/>
+              <w:rPr>
+                <w:rtl w:val="0"/>
+              </w:rPr>
+            </w:pPr>
+            <w:r>
+              <w:rPr>
+                <w:rFonts w:ascii="Times" w:hAnsi="Times"/>
+                <w:sz w:val="24"/>
+                <w:szCs w:val="24"/>
+                <w:rtl w:val="0"/>
+              </w:rPr>
+              <w:t>:</w:t>
+            </w:r>
+          </w:p>
+        </w:tc>
+        <w:tc>
+          <w:tcPr>
+            <w:tcW w:type="dxa" w:w="1335"/>
+            <w:tcBorders>
+              <w:top w:val="single" w:color="808080" w:sz="8" w:space="0" w:shadow="0" w:frame="0"/>
+              <w:left w:val="single" w:color="808080" w:sz="8" w:space="0" w:shadow="0" w:frame="0"/>
+              <w:bottom w:val="single" w:color="808080" w:sz="8" w:space="0" w:shadow="0" w:frame="0"/>
+              <w:right w:val="single" w:color="808080" w:sz="8" w:space="0" w:shadow="0" w:frame="0"/>
+            </w:tcBorders>
+            <w:shd w:val="clear" w:color="auto" w:fill="auto"/>
+            <w:tcMar>
+              <w:top w:type="dxa" w:w="20"/>
+              <w:left w:type="dxa" w:w="20"/>
+              <w:bottom w:type="dxa" w:w="20"/>
+              <w:right w:type="dxa" w:w="20"/>
+            </w:tcMar>
+            <w:vAlign w:val="center"/>
+          </w:tcPr>
+          <w:p>
+            <w:pPr>
+              <w:pStyle w:val="Table Style 2"/>
+              <w:bidi w:val="0"/>
+              <w:spacing w:line="280" w:lineRule="atLeast"/>
+              <w:ind w:left="0" w:right="0" w:firstLine="0"/>
+              <w:jc w:val="center"/>
+              <w:rPr>
+                <w:rtl w:val="0"/>
+              </w:rPr>
+            </w:pPr>
+            <w:r>
+              <w:rPr>
+                <w:rFonts w:ascii="Times" w:hAnsi="Times"/>
+                <w:sz w:val="24"/>
+                <w:szCs w:val="24"/>
+                <w:rtl w:val="0"/>
+              </w:rPr>
+              <w:t>:</w:t>
+            </w:r>
+          </w:p>
+        </w:tc>
+      </w:tr>
+    </w:tbl>
+    <w:p>
+      <w:pPr>
+        <w:pStyle w:val="Default"/>
+        <w:bidi w:val="0"/>
+        <w:spacing w:line="280" w:lineRule="atLeast"/>
+        <w:ind w:left="0" w:right="0" w:firstLine="0"/>
+        <w:jc w:val="center"/>
+        <w:rPr>
+          <w:rFonts w:ascii="Times" w:cs="Times" w:hAnsi="Times" w:eastAsia="Times"/>
+          <w:sz w:val="24"/>
+          <w:szCs w:val="24"/>
+          <w:rtl w:val="0"/>
+        </w:rPr>
+      </w:pPr>
+    </w:p>
+    <w:p>
+      <w:pPr>
+        <w:pStyle w:val="Default"/>
+        <w:bidi w:val="0"/>
+        <w:spacing w:line="280" w:lineRule="atLeast"/>
+        <w:ind w:left="0" w:right="0" w:firstLine="0"/>
+        <w:jc w:val="left"/>
+        <w:rPr>
+          <w:rFonts w:ascii="Times" w:cs="Times" w:hAnsi="Times" w:eastAsia="Times"/>
+          <w:sz w:val="24"/>
+          <w:szCs w:val="24"/>
+          <w:rtl w:val="0"/>
+        </w:rPr>
       </w:pPr>
     </w:p>
     <w:p>

</xml_diff>